<commit_message>
minor changes, unused imports
</commit_message>
<xml_diff>
--- a/doksi/Könyvesbolt_Projektterv_2018.docx
+++ b/doksi/Könyvesbolt_Projektterv_2018.docx
@@ -5028,22 +5028,6 @@
       <w:pPr>
         <w:jc w:val="both"/>
         <w:rPr>
-          <w:color w:val="FF0000"/>
-          <w:lang w:bidi="hu-HU"/>
-        </w:rPr>
-      </w:pPr>
-      <w:r>
-        <w:rPr>
-          <w:color w:val="FF0000"/>
-          <w:lang w:bidi="hu-HU"/>
-        </w:rPr>
-        <w:t>Milyen szoftverfolyamat modellt követve állítja elő a csapat a specifikációnak megfelelő prototípusokat? Miért ezt választja? (gyakorlatvezetővel megbeszélve)</w:t>
-      </w:r>
-    </w:p>
-    <w:p>
-      <w:pPr>
-        <w:jc w:val="both"/>
-        <w:rPr>
           <w:lang w:bidi="hu-HU"/>
         </w:rPr>
       </w:pPr>
@@ -5328,13 +5312,11 @@
               <w:spacing w:after="0"/>
               <w:jc w:val="both"/>
               <w:rPr>
-                <w:color w:val="C00000"/>
                 <w:lang w:bidi="hu-HU"/>
               </w:rPr>
             </w:pPr>
             <w:r>
               <w:rPr>
-                <w:color w:val="C00000"/>
                 <w:lang w:bidi="hu-HU"/>
               </w:rPr>
               <w:t>2018-10-01</w:t>
@@ -5420,13 +5402,11 @@
               <w:spacing w:after="0"/>
               <w:jc w:val="both"/>
               <w:rPr>
-                <w:color w:val="C00000"/>
                 <w:lang w:bidi="hu-HU"/>
               </w:rPr>
             </w:pPr>
             <w:r>
               <w:rPr>
-                <w:color w:val="C00000"/>
                 <w:lang w:bidi="hu-HU"/>
               </w:rPr>
               <w:t>2018-10-15</w:t>
@@ -5518,13 +5498,11 @@
               <w:spacing w:after="0"/>
               <w:jc w:val="both"/>
               <w:rPr>
-                <w:color w:val="C00000"/>
                 <w:lang w:bidi="hu-HU"/>
               </w:rPr>
             </w:pPr>
             <w:r>
               <w:rPr>
-                <w:color w:val="C00000"/>
                 <w:lang w:bidi="hu-HU"/>
               </w:rPr>
               <w:t>2018-10-29</w:t>
@@ -5610,13 +5588,11 @@
               <w:spacing w:after="0"/>
               <w:jc w:val="both"/>
               <w:rPr>
-                <w:color w:val="C00000"/>
                 <w:lang w:bidi="hu-HU"/>
               </w:rPr>
             </w:pPr>
             <w:r>
               <w:rPr>
-                <w:color w:val="C00000"/>
                 <w:lang w:bidi="hu-HU"/>
               </w:rPr>
               <w:t>2018-11-26</w:t>
@@ -5699,7 +5675,6 @@
         <w:rPr>
           <w:lang w:bidi="hu-HU"/>
         </w:rPr>
-        <w:lastRenderedPageBreak/>
         <w:t>Projektterv</w:t>
       </w:r>
     </w:p>
@@ -5733,6 +5708,7 @@
         <w:rPr>
           <w:lang w:bidi="hu-HU"/>
         </w:rPr>
+        <w:lastRenderedPageBreak/>
         <w:t>Felelősök</w:t>
       </w:r>
       <w:r>
@@ -6268,7 +6244,6 @@
         <w:rPr>
           <w:lang w:bidi="hu-HU"/>
         </w:rPr>
-        <w:lastRenderedPageBreak/>
         <w:t>Erőforrásigény: 3 nap</w:t>
       </w:r>
     </w:p>
@@ -6302,6 +6277,7 @@
         <w:rPr>
           <w:lang w:bidi="hu-HU"/>
         </w:rPr>
+        <w:lastRenderedPageBreak/>
         <w:t>Felelősök</w:t>
       </w:r>
     </w:p>
@@ -6733,6 +6709,25 @@
     </w:p>
     <w:p>
       <w:pPr>
+        <w:suppressAutoHyphens w:val="0"/>
+        <w:spacing w:after="0"/>
+        <w:rPr>
+          <w:rFonts w:ascii="Cambria" w:hAnsi="Cambria"/>
+          <w:b/>
+          <w:bCs/>
+          <w:color w:val="4F81BD"/>
+          <w:sz w:val="26"/>
+          <w:szCs w:val="26"/>
+        </w:rPr>
+      </w:pPr>
+      <w:bookmarkStart w:id="38" w:name="_Toc429407085"/>
+      <w:bookmarkEnd w:id="38"/>
+      <w:r>
+        <w:br w:type="page"/>
+      </w:r>
+    </w:p>
+    <w:p>
+      <w:pPr>
         <w:pStyle w:val="Cmsor2"/>
         <w:numPr>
           <w:ilvl w:val="1"/>
@@ -6740,9 +6735,8 @@
         </w:numPr>
         <w:jc w:val="both"/>
       </w:pPr>
-      <w:bookmarkStart w:id="38" w:name="_Toc429407085"/>
-      <w:bookmarkEnd w:id="38"/>
-      <w:r>
+      <w:r>
+        <w:lastRenderedPageBreak/>
         <w:t>UML és adatbázis tervek</w:t>
       </w:r>
     </w:p>
@@ -6750,30 +6744,13 @@
       <w:pPr>
         <w:jc w:val="both"/>
         <w:rPr>
-          <w:color w:val="FF0000"/>
-          <w:lang w:bidi="hu-HU"/>
-        </w:rPr>
-      </w:pPr>
-      <w:r>
-        <w:rPr>
-          <w:color w:val="FF0000"/>
-          <w:lang w:bidi="hu-HU"/>
-        </w:rPr>
-        <w:t xml:space="preserve">Ennek a feladatnak az a célja, hogy… </w:t>
-      </w:r>
-    </w:p>
-    <w:p>
-      <w:pPr>
-        <w:jc w:val="both"/>
-        <w:rPr>
-          <w:lang w:bidi="hu-HU"/>
-        </w:rPr>
-      </w:pPr>
-      <w:r>
-        <w:rPr>
-          <w:lang w:bidi="hu-HU"/>
-        </w:rPr>
-        <w:lastRenderedPageBreak/>
+          <w:lang w:bidi="hu-HU"/>
+        </w:rPr>
+      </w:pPr>
+      <w:r>
+        <w:rPr>
+          <w:lang w:bidi="hu-HU"/>
+        </w:rPr>
         <w:t>Részfeladatai a következők:</w:t>
       </w:r>
     </w:p>
@@ -6988,6 +6965,7 @@
         <w:rPr>
           <w:lang w:bidi="hu-HU"/>
         </w:rPr>
+        <w:lastRenderedPageBreak/>
         <w:br w:type="page"/>
       </w:r>
     </w:p>
@@ -7870,15 +7848,7 @@
         <w:rPr>
           <w:lang w:bidi="hu-HU"/>
         </w:rPr>
-        <w:t>szemé</w:t>
-      </w:r>
-      <w:bookmarkStart w:id="45" w:name="_GoBack"/>
-      <w:bookmarkEnd w:id="45"/>
-      <w:r>
-        <w:rPr>
-          <w:lang w:bidi="hu-HU"/>
-        </w:rPr>
-        <w:t>ly-</w:t>
+        <w:t>személy-</w:t>
       </w:r>
       <w:r>
         <w:rPr>
@@ -7951,53 +7921,6 @@
           <w:lang w:bidi="hu-HU"/>
         </w:rPr>
       </w:pPr>
-      <w:r>
-        <w:rPr>
-          <w:noProof/>
-          <w:lang w:bidi="hu-HU"/>
-        </w:rPr>
-        <w:drawing>
-          <wp:inline distT="0" distB="0" distL="0" distR="0" wp14:anchorId="46EB7AA7" wp14:editId="71731953">
-            <wp:extent cx="6223765" cy="2828925"/>
-            <wp:effectExtent l="0" t="0" r="5715" b="0"/>
-            <wp:docPr id="8" name="Kép 8"/>
-            <wp:cNvGraphicFramePr>
-              <a:graphicFrameLocks xmlns:a="http://schemas.openxmlformats.org/drawingml/2006/main" noChangeAspect="1"/>
-            </wp:cNvGraphicFramePr>
-            <a:graphic xmlns:a="http://schemas.openxmlformats.org/drawingml/2006/main">
-              <a:graphicData uri="http://schemas.openxmlformats.org/drawingml/2006/picture">
-                <pic:pic xmlns:pic="http://schemas.openxmlformats.org/drawingml/2006/picture">
-                  <pic:nvPicPr>
-                    <pic:cNvPr id="8" name="29995423_1732732010128088_1984090667_o.png"/>
-                    <pic:cNvPicPr/>
-                  </pic:nvPicPr>
-                  <pic:blipFill>
-                    <a:blip r:embed="rId19">
-                      <a:extLst>
-                        <a:ext uri="{28A0092B-C50C-407E-A947-70E740481C1C}">
-                          <a14:useLocalDpi xmlns:a14="http://schemas.microsoft.com/office/drawing/2010/main" val="0"/>
-                        </a:ext>
-                      </a:extLst>
-                    </a:blip>
-                    <a:stretch>
-                      <a:fillRect/>
-                    </a:stretch>
-                  </pic:blipFill>
-                  <pic:spPr>
-                    <a:xfrm>
-                      <a:off x="0" y="0"/>
-                      <a:ext cx="6244791" cy="2838482"/>
-                    </a:xfrm>
-                    <a:prstGeom prst="rect">
-                      <a:avLst/>
-                    </a:prstGeom>
-                  </pic:spPr>
-                </pic:pic>
-              </a:graphicData>
-            </a:graphic>
-          </wp:inline>
-        </w:drawing>
-      </w:r>
     </w:p>
     <w:p>
       <w:pPr>
@@ -8010,8 +7933,8 @@
           <w:color w:val="4F81BD"/>
         </w:rPr>
       </w:pPr>
-      <w:bookmarkStart w:id="46" w:name="_Toc429407092"/>
-      <w:bookmarkEnd w:id="46"/>
+      <w:bookmarkStart w:id="45" w:name="_Toc429407092"/>
+      <w:bookmarkEnd w:id="45"/>
       <w:r>
         <w:br w:type="page"/>
       </w:r>
@@ -8874,8 +8797,8 @@
         </w:numPr>
         <w:jc w:val="both"/>
       </w:pPr>
-      <w:bookmarkStart w:id="47" w:name="_Toc429407093"/>
-      <w:bookmarkEnd w:id="47"/>
+      <w:bookmarkStart w:id="46" w:name="_Toc429407093"/>
+      <w:bookmarkEnd w:id="46"/>
       <w:r>
         <w:lastRenderedPageBreak/>
         <w:t>Bemutató elkészítése és bemutatása</w:t>
@@ -8990,8 +8913,8 @@
           <w:lang w:bidi="hu-HU"/>
         </w:rPr>
       </w:pPr>
-      <w:bookmarkStart w:id="48" w:name="_Toc429407094"/>
-      <w:bookmarkEnd w:id="48"/>
+      <w:bookmarkStart w:id="47" w:name="_Toc429407094"/>
+      <w:bookmarkEnd w:id="47"/>
       <w:r>
         <w:rPr>
           <w:lang w:bidi="hu-HU"/>
@@ -9041,8 +8964,8 @@
           <w:lang w:bidi="hu-HU"/>
         </w:rPr>
       </w:pPr>
-      <w:bookmarkStart w:id="49" w:name="_Toc429407095"/>
-      <w:bookmarkEnd w:id="49"/>
+      <w:bookmarkStart w:id="48" w:name="_Toc429407095"/>
+      <w:bookmarkEnd w:id="48"/>
       <w:r>
         <w:rPr>
           <w:lang w:bidi="hu-HU"/>
@@ -9171,8 +9094,8 @@
           <w:lang w:bidi="hu-HU"/>
         </w:rPr>
       </w:pPr>
-      <w:bookmarkStart w:id="50" w:name="_Toc429407096"/>
-      <w:bookmarkEnd w:id="50"/>
+      <w:bookmarkStart w:id="49" w:name="_Toc429407096"/>
+      <w:bookmarkEnd w:id="49"/>
       <w:r>
         <w:rPr>
           <w:lang w:bidi="hu-HU"/>
@@ -9298,8 +9221,8 @@
         </w:numPr>
         <w:jc w:val="both"/>
       </w:pPr>
-      <w:bookmarkStart w:id="51" w:name="_Toc429407097"/>
-      <w:bookmarkEnd w:id="51"/>
+      <w:bookmarkStart w:id="50" w:name="_Toc429407097"/>
+      <w:bookmarkEnd w:id="50"/>
       <w:r>
         <w:t>Bemutató elkészítése és bemutatása</w:t>
       </w:r>
@@ -9425,14 +9348,14 @@
           <w:lang w:bidi="hu-HU"/>
         </w:rPr>
       </w:pPr>
-      <w:bookmarkStart w:id="52" w:name="_Toc429407098"/>
+      <w:bookmarkStart w:id="51" w:name="_Toc429407098"/>
       <w:r>
         <w:rPr>
           <w:lang w:bidi="hu-HU"/>
         </w:rPr>
         <w:t>Prototípus II.</w:t>
       </w:r>
-      <w:bookmarkEnd w:id="52"/>
+      <w:bookmarkEnd w:id="51"/>
       <w:r>
         <w:rPr>
           <w:lang w:bidi="hu-HU"/>
@@ -9482,8 +9405,8 @@
           <w:lang w:bidi="hu-HU"/>
         </w:rPr>
       </w:pPr>
-      <w:bookmarkStart w:id="53" w:name="_Toc429407099"/>
-      <w:bookmarkEnd w:id="53"/>
+      <w:bookmarkStart w:id="52" w:name="_Toc429407099"/>
+      <w:bookmarkEnd w:id="52"/>
       <w:r>
         <w:rPr>
           <w:lang w:bidi="hu-HU"/>
@@ -9612,8 +9535,8 @@
           <w:lang w:bidi="hu-HU"/>
         </w:rPr>
       </w:pPr>
-      <w:bookmarkStart w:id="54" w:name="_Toc429407100"/>
-      <w:bookmarkEnd w:id="54"/>
+      <w:bookmarkStart w:id="53" w:name="_Toc429407100"/>
+      <w:bookmarkEnd w:id="53"/>
       <w:r>
         <w:rPr>
           <w:lang w:bidi="hu-HU"/>
@@ -9743,8 +9666,8 @@
           <w:lang w:bidi="hu-HU"/>
         </w:rPr>
       </w:pPr>
-      <w:bookmarkStart w:id="55" w:name="_Toc429407101"/>
-      <w:bookmarkEnd w:id="55"/>
+      <w:bookmarkStart w:id="54" w:name="_Toc429407101"/>
+      <w:bookmarkEnd w:id="54"/>
       <w:r>
         <w:rPr>
           <w:lang w:bidi="hu-HU"/>
@@ -9870,8 +9793,8 @@
         </w:numPr>
         <w:jc w:val="both"/>
       </w:pPr>
-      <w:bookmarkStart w:id="56" w:name="_Toc429407102"/>
-      <w:bookmarkEnd w:id="56"/>
+      <w:bookmarkStart w:id="55" w:name="_Toc429407102"/>
+      <w:bookmarkEnd w:id="55"/>
       <w:r>
         <w:t>Bemutató elkészítése és bemutatása</w:t>
       </w:r>
@@ -10054,8 +9977,8 @@
           <w:lang w:bidi="hu-HU"/>
         </w:rPr>
         <w:sectPr>
-          <w:headerReference w:type="default" r:id="rId20"/>
-          <w:footerReference w:type="default" r:id="rId21"/>
+          <w:headerReference w:type="default" r:id="rId19"/>
+          <w:footerReference w:type="default" r:id="rId20"/>
           <w:pgSz w:w="11906" w:h="16838"/>
           <w:pgMar w:top="1259" w:right="851" w:bottom="1588" w:left="1134" w:header="567" w:footer="567" w:gutter="0"/>
           <w:cols w:space="708"/>
@@ -10071,8 +9994,8 @@
           <w:lang w:bidi="hu-HU"/>
         </w:rPr>
       </w:pPr>
-      <w:bookmarkStart w:id="57" w:name="_Toc429407103"/>
-      <w:bookmarkEnd w:id="57"/>
+      <w:bookmarkStart w:id="56" w:name="_Toc429407103"/>
+      <w:bookmarkEnd w:id="56"/>
       <w:r>
         <w:rPr>
           <w:lang w:bidi="hu-HU"/>
@@ -10167,7 +10090,7 @@
                     </pic:cNvPicPr>
                   </pic:nvPicPr>
                   <pic:blipFill>
-                    <a:blip r:embed="rId22"/>
+                    <a:blip r:embed="rId21"/>
                     <a:stretch>
                       <a:fillRect/>
                     </a:stretch>
@@ -10204,8 +10127,8 @@
           <w:lang w:bidi="hu-HU"/>
         </w:rPr>
         <w:sectPr>
-          <w:headerReference w:type="default" r:id="rId23"/>
-          <w:footerReference w:type="default" r:id="rId24"/>
+          <w:headerReference w:type="default" r:id="rId22"/>
+          <w:footerReference w:type="default" r:id="rId23"/>
           <w:pgSz w:w="16838" w:h="11906" w:orient="landscape"/>
           <w:pgMar w:top="1134" w:right="1259" w:bottom="851" w:left="1588" w:header="567" w:footer="567" w:gutter="0"/>
           <w:cols w:space="708"/>
@@ -10221,8 +10144,8 @@
           <w:lang w:bidi="hu-HU"/>
         </w:rPr>
       </w:pPr>
-      <w:bookmarkStart w:id="58" w:name="_Toc429407104"/>
-      <w:bookmarkEnd w:id="58"/>
+      <w:bookmarkStart w:id="57" w:name="_Toc429407104"/>
+      <w:bookmarkEnd w:id="57"/>
       <w:r>
         <w:rPr>
           <w:lang w:bidi="hu-HU"/>
@@ -10243,10 +10166,10 @@
           <w:lang w:bidi="hu-HU"/>
         </w:rPr>
       </w:pPr>
-      <w:bookmarkStart w:id="59" w:name="_Toc429407105"/>
-      <w:bookmarkStart w:id="60" w:name="_Toc303605491"/>
+      <w:bookmarkStart w:id="58" w:name="_Toc429407105"/>
+      <w:bookmarkStart w:id="59" w:name="_Toc303605491"/>
+      <w:bookmarkEnd w:id="58"/>
       <w:bookmarkEnd w:id="59"/>
-      <w:bookmarkEnd w:id="60"/>
       <w:r>
         <w:rPr>
           <w:lang w:bidi="hu-HU"/>
@@ -10633,14 +10556,12 @@
             <w:pPr>
               <w:spacing w:after="0"/>
               <w:rPr>
-                <w:color w:val="FF0000"/>
                 <w:sz w:val="18"/>
                 <w:lang w:bidi="hu-HU"/>
               </w:rPr>
             </w:pPr>
             <w:r>
               <w:rPr>
-                <w:color w:val="FF0000"/>
                 <w:sz w:val="18"/>
                 <w:lang w:bidi="hu-HU"/>
               </w:rPr>
@@ -10667,14 +10588,12 @@
               <w:spacing w:after="0"/>
               <w:jc w:val="both"/>
               <w:rPr>
-                <w:color w:val="FF0000"/>
                 <w:sz w:val="18"/>
                 <w:lang w:bidi="hu-HU"/>
               </w:rPr>
             </w:pPr>
             <w:r>
               <w:rPr>
-                <w:color w:val="FF0000"/>
                 <w:sz w:val="18"/>
                 <w:lang w:bidi="hu-HU"/>
               </w:rPr>
@@ -10701,14 +10620,12 @@
               <w:spacing w:after="0"/>
               <w:jc w:val="both"/>
               <w:rPr>
-                <w:color w:val="FF0000"/>
                 <w:sz w:val="18"/>
                 <w:lang w:bidi="hu-HU"/>
               </w:rPr>
             </w:pPr>
             <w:r>
               <w:rPr>
-                <w:color w:val="FF0000"/>
                 <w:sz w:val="18"/>
                 <w:lang w:bidi="hu-HU"/>
               </w:rPr>
@@ -10735,14 +10652,12 @@
               <w:spacing w:after="0"/>
               <w:jc w:val="both"/>
               <w:rPr>
-                <w:color w:val="FF0000"/>
                 <w:sz w:val="18"/>
                 <w:lang w:bidi="hu-HU"/>
               </w:rPr>
             </w:pPr>
             <w:r>
               <w:rPr>
-                <w:color w:val="FF0000"/>
                 <w:sz w:val="18"/>
                 <w:lang w:bidi="hu-HU"/>
               </w:rPr>
@@ -10769,14 +10684,12 @@
               <w:spacing w:after="0"/>
               <w:jc w:val="both"/>
               <w:rPr>
-                <w:color w:val="FF0000"/>
                 <w:sz w:val="18"/>
                 <w:lang w:bidi="hu-HU"/>
               </w:rPr>
             </w:pPr>
             <w:r>
               <w:rPr>
-                <w:color w:val="FF0000"/>
                 <w:sz w:val="18"/>
                 <w:lang w:bidi="hu-HU"/>
               </w:rPr>
@@ -10803,7 +10716,6 @@
               <w:spacing w:after="0"/>
               <w:jc w:val="both"/>
               <w:rPr>
-                <w:color w:val="FF0000"/>
                 <w:sz w:val="18"/>
                 <w:lang w:bidi="hu-HU"/>
               </w:rPr>
@@ -10834,18 +10746,25 @@
               <w:spacing w:after="0"/>
               <w:jc w:val="both"/>
               <w:rPr>
-                <w:color w:val="FF0000"/>
                 <w:sz w:val="20"/>
                 <w:lang w:bidi="hu-HU"/>
               </w:rPr>
             </w:pPr>
+            <w:proofErr w:type="spellStart"/>
             <w:r>
               <w:rPr>
-                <w:color w:val="FF0000"/>
                 <w:sz w:val="20"/>
                 <w:lang w:bidi="hu-HU"/>
               </w:rPr>
-              <w:t>x</w:t>
+              <w:t>Dodony</w:t>
+            </w:r>
+            <w:proofErr w:type="spellEnd"/>
+            <w:r>
+              <w:rPr>
+                <w:sz w:val="20"/>
+                <w:lang w:bidi="hu-HU"/>
+              </w:rPr>
+              <w:t xml:space="preserve"> Róbert</w:t>
             </w:r>
           </w:p>
         </w:tc>
@@ -10865,16 +10784,14 @@
               <w:spacing w:after="0"/>
               <w:jc w:val="both"/>
               <w:rPr>
-                <w:color w:val="FF0000"/>
                 <w:lang w:bidi="hu-HU"/>
               </w:rPr>
             </w:pPr>
             <w:r>
               <w:rPr>
-                <w:color w:val="FF0000"/>
-                <w:lang w:bidi="hu-HU"/>
-              </w:rPr>
-              <w:t>x</w:t>
+                <w:lang w:bidi="hu-HU"/>
+              </w:rPr>
+              <w:t>3</w:t>
             </w:r>
           </w:p>
         </w:tc>
@@ -10897,16 +10814,14 @@
               <w:spacing w:after="0"/>
               <w:jc w:val="both"/>
               <w:rPr>
-                <w:color w:val="FF0000"/>
                 <w:lang w:bidi="hu-HU"/>
               </w:rPr>
             </w:pPr>
             <w:r>
               <w:rPr>
-                <w:color w:val="FF0000"/>
-                <w:lang w:bidi="hu-HU"/>
-              </w:rPr>
-              <w:t>x</w:t>
+                <w:lang w:bidi="hu-HU"/>
+              </w:rPr>
+              <w:t>15</w:t>
             </w:r>
           </w:p>
         </w:tc>
@@ -10926,16 +10841,14 @@
               <w:spacing w:after="0"/>
               <w:jc w:val="both"/>
               <w:rPr>
-                <w:color w:val="FF0000"/>
                 <w:lang w:bidi="hu-HU"/>
               </w:rPr>
             </w:pPr>
             <w:r>
               <w:rPr>
-                <w:color w:val="FF0000"/>
-                <w:lang w:bidi="hu-HU"/>
-              </w:rPr>
-              <w:t>x</w:t>
+                <w:lang w:bidi="hu-HU"/>
+              </w:rPr>
+              <w:t>14</w:t>
             </w:r>
           </w:p>
         </w:tc>
@@ -10958,16 +10871,14 @@
               <w:spacing w:after="0"/>
               <w:jc w:val="both"/>
               <w:rPr>
-                <w:color w:val="FF0000"/>
                 <w:lang w:bidi="hu-HU"/>
               </w:rPr>
             </w:pPr>
             <w:r>
               <w:rPr>
-                <w:color w:val="FF0000"/>
-                <w:lang w:bidi="hu-HU"/>
-              </w:rPr>
-              <w:t>X</w:t>
+                <w:lang w:bidi="hu-HU"/>
+              </w:rPr>
+              <w:t>17</w:t>
             </w:r>
           </w:p>
         </w:tc>
@@ -10987,13 +10898,11 @@
               <w:spacing w:after="0"/>
               <w:jc w:val="both"/>
               <w:rPr>
-                <w:color w:val="FF0000"/>
                 <w:lang w:bidi="hu-HU"/>
               </w:rPr>
             </w:pPr>
             <w:r>
               <w:rPr>
-                <w:color w:val="FF0000"/>
                 <w:lang w:bidi="hu-HU"/>
               </w:rPr>
               <w:t>60</w:t>
@@ -11024,18 +10933,16 @@
               <w:spacing w:after="0"/>
               <w:jc w:val="both"/>
               <w:rPr>
-                <w:color w:val="FF0000"/>
                 <w:sz w:val="20"/>
                 <w:lang w:bidi="hu-HU"/>
               </w:rPr>
             </w:pPr>
             <w:r>
               <w:rPr>
-                <w:color w:val="FF0000"/>
                 <w:sz w:val="20"/>
                 <w:lang w:bidi="hu-HU"/>
               </w:rPr>
-              <w:t>x</w:t>
+              <w:t>Péter Roland</w:t>
             </w:r>
           </w:p>
         </w:tc>
@@ -11058,16 +10965,14 @@
               <w:spacing w:after="0"/>
               <w:jc w:val="both"/>
               <w:rPr>
-                <w:color w:val="FF0000"/>
                 <w:lang w:bidi="hu-HU"/>
               </w:rPr>
             </w:pPr>
             <w:r>
               <w:rPr>
-                <w:color w:val="FF0000"/>
-                <w:lang w:bidi="hu-HU"/>
-              </w:rPr>
-              <w:t>x</w:t>
+                <w:lang w:bidi="hu-HU"/>
+              </w:rPr>
+              <w:t>3</w:t>
             </w:r>
           </w:p>
         </w:tc>
@@ -11090,16 +10995,14 @@
               <w:spacing w:after="0"/>
               <w:jc w:val="both"/>
               <w:rPr>
-                <w:color w:val="FF0000"/>
                 <w:lang w:bidi="hu-HU"/>
               </w:rPr>
             </w:pPr>
             <w:r>
               <w:rPr>
-                <w:color w:val="FF0000"/>
-                <w:lang w:bidi="hu-HU"/>
-              </w:rPr>
-              <w:t>x</w:t>
+                <w:lang w:bidi="hu-HU"/>
+              </w:rPr>
+              <w:t>15</w:t>
             </w:r>
           </w:p>
         </w:tc>
@@ -11122,16 +11025,14 @@
               <w:spacing w:after="0"/>
               <w:jc w:val="both"/>
               <w:rPr>
-                <w:color w:val="FF0000"/>
                 <w:lang w:bidi="hu-HU"/>
               </w:rPr>
             </w:pPr>
             <w:r>
               <w:rPr>
-                <w:color w:val="FF0000"/>
-                <w:lang w:bidi="hu-HU"/>
-              </w:rPr>
-              <w:t>x</w:t>
+                <w:lang w:bidi="hu-HU"/>
+              </w:rPr>
+              <w:t>15</w:t>
             </w:r>
           </w:p>
         </w:tc>
@@ -11154,16 +11055,14 @@
               <w:spacing w:after="0"/>
               <w:jc w:val="both"/>
               <w:rPr>
-                <w:color w:val="FF0000"/>
                 <w:lang w:bidi="hu-HU"/>
               </w:rPr>
             </w:pPr>
             <w:r>
               <w:rPr>
-                <w:color w:val="FF0000"/>
-                <w:lang w:bidi="hu-HU"/>
-              </w:rPr>
-              <w:t>x</w:t>
+                <w:lang w:bidi="hu-HU"/>
+              </w:rPr>
+              <w:t>20</w:t>
             </w:r>
           </w:p>
         </w:tc>
@@ -11186,13 +11085,11 @@
               <w:spacing w:after="0"/>
               <w:jc w:val="both"/>
               <w:rPr>
-                <w:color w:val="FF0000"/>
                 <w:lang w:bidi="hu-HU"/>
               </w:rPr>
             </w:pPr>
             <w:r>
               <w:rPr>
-                <w:color w:val="FF0000"/>
                 <w:lang w:bidi="hu-HU"/>
               </w:rPr>
               <w:t>60</w:t>
@@ -11223,18 +11120,16 @@
               <w:spacing w:after="0"/>
               <w:jc w:val="both"/>
               <w:rPr>
-                <w:color w:val="FF0000"/>
                 <w:sz w:val="20"/>
                 <w:lang w:bidi="hu-HU"/>
               </w:rPr>
             </w:pPr>
             <w:r>
               <w:rPr>
-                <w:color w:val="FF0000"/>
                 <w:sz w:val="20"/>
                 <w:lang w:bidi="hu-HU"/>
               </w:rPr>
-              <w:t>x</w:t>
+              <w:t>Sors Ádám</w:t>
             </w:r>
           </w:p>
         </w:tc>
@@ -11254,16 +11149,14 @@
               <w:spacing w:after="0"/>
               <w:jc w:val="both"/>
               <w:rPr>
-                <w:color w:val="FF0000"/>
                 <w:lang w:bidi="hu-HU"/>
               </w:rPr>
             </w:pPr>
             <w:r>
               <w:rPr>
-                <w:color w:val="FF0000"/>
-                <w:lang w:bidi="hu-HU"/>
-              </w:rPr>
-              <w:t>x</w:t>
+                <w:lang w:bidi="hu-HU"/>
+              </w:rPr>
+              <w:t>3</w:t>
             </w:r>
           </w:p>
         </w:tc>
@@ -11286,16 +11179,14 @@
               <w:spacing w:after="0"/>
               <w:jc w:val="both"/>
               <w:rPr>
-                <w:color w:val="FF0000"/>
                 <w:lang w:bidi="hu-HU"/>
               </w:rPr>
             </w:pPr>
             <w:r>
               <w:rPr>
-                <w:color w:val="FF0000"/>
-                <w:lang w:bidi="hu-HU"/>
-              </w:rPr>
-              <w:t>x</w:t>
+                <w:lang w:bidi="hu-HU"/>
+              </w:rPr>
+              <w:t>15</w:t>
             </w:r>
           </w:p>
         </w:tc>
@@ -11315,16 +11206,14 @@
               <w:spacing w:after="0"/>
               <w:jc w:val="both"/>
               <w:rPr>
-                <w:color w:val="FF0000"/>
                 <w:lang w:bidi="hu-HU"/>
               </w:rPr>
             </w:pPr>
             <w:r>
               <w:rPr>
-                <w:color w:val="FF0000"/>
-                <w:lang w:bidi="hu-HU"/>
-              </w:rPr>
-              <w:t>x</w:t>
+                <w:lang w:bidi="hu-HU"/>
+              </w:rPr>
+              <w:t>18</w:t>
             </w:r>
           </w:p>
         </w:tc>
@@ -11347,17 +11236,17 @@
               <w:spacing w:after="0"/>
               <w:jc w:val="both"/>
               <w:rPr>
-                <w:color w:val="FF0000"/>
                 <w:lang w:bidi="hu-HU"/>
               </w:rPr>
             </w:pPr>
             <w:r>
               <w:rPr>
-                <w:color w:val="FF0000"/>
-                <w:lang w:bidi="hu-HU"/>
-              </w:rPr>
-              <w:t>x</w:t>
+                <w:lang w:bidi="hu-HU"/>
+              </w:rPr>
+              <w:t>15</w:t>
             </w:r>
+            <w:bookmarkStart w:id="60" w:name="_GoBack"/>
+            <w:bookmarkEnd w:id="60"/>
           </w:p>
         </w:tc>
         <w:tc>
@@ -11376,13 +11265,11 @@
               <w:spacing w:after="0"/>
               <w:jc w:val="both"/>
               <w:rPr>
-                <w:color w:val="FF0000"/>
                 <w:lang w:bidi="hu-HU"/>
               </w:rPr>
             </w:pPr>
             <w:r>
               <w:rPr>
-                <w:color w:val="FF0000"/>
                 <w:lang w:bidi="hu-HU"/>
               </w:rPr>
               <w:t>60</w:t>
@@ -11413,18 +11300,25 @@
               <w:spacing w:after="0"/>
               <w:jc w:val="both"/>
               <w:rPr>
-                <w:color w:val="FF0000"/>
                 <w:sz w:val="20"/>
                 <w:lang w:bidi="hu-HU"/>
               </w:rPr>
             </w:pPr>
+            <w:proofErr w:type="spellStart"/>
             <w:r>
               <w:rPr>
-                <w:color w:val="FF0000"/>
                 <w:sz w:val="20"/>
                 <w:lang w:bidi="hu-HU"/>
               </w:rPr>
-              <w:t>x</w:t>
+              <w:t>Lőrik</w:t>
+            </w:r>
+            <w:proofErr w:type="spellEnd"/>
+            <w:r>
+              <w:rPr>
+                <w:sz w:val="20"/>
+                <w:lang w:bidi="hu-HU"/>
+              </w:rPr>
+              <w:t xml:space="preserve"> Viktor</w:t>
             </w:r>
           </w:p>
         </w:tc>
@@ -11447,16 +11341,14 @@
               <w:spacing w:after="0"/>
               <w:jc w:val="both"/>
               <w:rPr>
-                <w:color w:val="FF0000"/>
                 <w:lang w:bidi="hu-HU"/>
               </w:rPr>
             </w:pPr>
             <w:r>
               <w:rPr>
-                <w:color w:val="FF0000"/>
-                <w:lang w:bidi="hu-HU"/>
-              </w:rPr>
-              <w:t>x</w:t>
+                <w:lang w:bidi="hu-HU"/>
+              </w:rPr>
+              <w:t>3</w:t>
             </w:r>
           </w:p>
         </w:tc>
@@ -11479,16 +11371,14 @@
               <w:spacing w:after="0"/>
               <w:jc w:val="both"/>
               <w:rPr>
-                <w:color w:val="FF0000"/>
                 <w:lang w:bidi="hu-HU"/>
               </w:rPr>
             </w:pPr>
             <w:r>
               <w:rPr>
-                <w:color w:val="FF0000"/>
-                <w:lang w:bidi="hu-HU"/>
-              </w:rPr>
-              <w:t>x</w:t>
+                <w:lang w:bidi="hu-HU"/>
+              </w:rPr>
+              <w:t>9</w:t>
             </w:r>
           </w:p>
         </w:tc>
@@ -11511,16 +11401,14 @@
               <w:spacing w:after="0"/>
               <w:jc w:val="both"/>
               <w:rPr>
-                <w:color w:val="FF0000"/>
                 <w:lang w:bidi="hu-HU"/>
               </w:rPr>
             </w:pPr>
             <w:r>
               <w:rPr>
-                <w:color w:val="FF0000"/>
-                <w:lang w:bidi="hu-HU"/>
-              </w:rPr>
-              <w:t>x</w:t>
+                <w:lang w:bidi="hu-HU"/>
+              </w:rPr>
+              <w:t>20</w:t>
             </w:r>
           </w:p>
         </w:tc>
@@ -11543,16 +11431,14 @@
               <w:spacing w:after="0"/>
               <w:jc w:val="both"/>
               <w:rPr>
-                <w:color w:val="FF0000"/>
                 <w:lang w:bidi="hu-HU"/>
               </w:rPr>
             </w:pPr>
             <w:r>
               <w:rPr>
-                <w:color w:val="FF0000"/>
-                <w:lang w:bidi="hu-HU"/>
-              </w:rPr>
-              <w:t>x</w:t>
+                <w:lang w:bidi="hu-HU"/>
+              </w:rPr>
+              <w:t>25</w:t>
             </w:r>
           </w:p>
         </w:tc>
@@ -11575,13 +11461,11 @@
               <w:spacing w:after="0"/>
               <w:jc w:val="both"/>
               <w:rPr>
-                <w:color w:val="FF0000"/>
                 <w:lang w:bidi="hu-HU"/>
               </w:rPr>
             </w:pPr>
             <w:r>
               <w:rPr>
-                <w:color w:val="FF0000"/>
                 <w:lang w:bidi="hu-HU"/>
               </w:rPr>
               <w:t>60</w:t>
@@ -11612,18 +11496,16 @@
               <w:spacing w:after="0"/>
               <w:jc w:val="both"/>
               <w:rPr>
-                <w:color w:val="FF0000"/>
                 <w:sz w:val="20"/>
                 <w:lang w:bidi="hu-HU"/>
               </w:rPr>
             </w:pPr>
             <w:r>
               <w:rPr>
-                <w:color w:val="FF0000"/>
                 <w:sz w:val="20"/>
                 <w:lang w:bidi="hu-HU"/>
               </w:rPr>
-              <w:t>x</w:t>
+              <w:t>Tóth Botond</w:t>
             </w:r>
           </w:p>
         </w:tc>
@@ -11643,16 +11525,14 @@
               <w:spacing w:after="0"/>
               <w:jc w:val="both"/>
               <w:rPr>
-                <w:color w:val="FF0000"/>
                 <w:lang w:bidi="hu-HU"/>
               </w:rPr>
             </w:pPr>
             <w:r>
               <w:rPr>
-                <w:color w:val="FF0000"/>
-                <w:lang w:bidi="hu-HU"/>
-              </w:rPr>
-              <w:t>x</w:t>
+                <w:lang w:bidi="hu-HU"/>
+              </w:rPr>
+              <w:t>4</w:t>
             </w:r>
           </w:p>
         </w:tc>
@@ -11675,16 +11555,14 @@
               <w:spacing w:after="0"/>
               <w:jc w:val="both"/>
               <w:rPr>
-                <w:color w:val="FF0000"/>
                 <w:lang w:bidi="hu-HU"/>
               </w:rPr>
             </w:pPr>
             <w:r>
               <w:rPr>
-                <w:color w:val="FF0000"/>
-                <w:lang w:bidi="hu-HU"/>
-              </w:rPr>
-              <w:t>x</w:t>
+                <w:lang w:bidi="hu-HU"/>
+              </w:rPr>
+              <w:t>20</w:t>
             </w:r>
           </w:p>
         </w:tc>
@@ -11704,16 +11582,14 @@
               <w:spacing w:after="0"/>
               <w:jc w:val="both"/>
               <w:rPr>
-                <w:color w:val="FF0000"/>
                 <w:lang w:bidi="hu-HU"/>
               </w:rPr>
             </w:pPr>
             <w:r>
               <w:rPr>
-                <w:color w:val="FF0000"/>
-                <w:lang w:bidi="hu-HU"/>
-              </w:rPr>
-              <w:t>x</w:t>
+                <w:lang w:bidi="hu-HU"/>
+              </w:rPr>
+              <w:t>12</w:t>
             </w:r>
           </w:p>
         </w:tc>
@@ -11736,16 +11612,14 @@
               <w:spacing w:after="0"/>
               <w:jc w:val="both"/>
               <w:rPr>
-                <w:color w:val="FF0000"/>
                 <w:lang w:bidi="hu-HU"/>
               </w:rPr>
             </w:pPr>
             <w:r>
               <w:rPr>
-                <w:color w:val="FF0000"/>
-                <w:lang w:bidi="hu-HU"/>
-              </w:rPr>
-              <w:t>x</w:t>
+                <w:lang w:bidi="hu-HU"/>
+              </w:rPr>
+              <w:t>24</w:t>
             </w:r>
           </w:p>
         </w:tc>
@@ -11765,13 +11639,11 @@
               <w:spacing w:after="0"/>
               <w:jc w:val="both"/>
               <w:rPr>
-                <w:color w:val="FF0000"/>
                 <w:lang w:bidi="hu-HU"/>
               </w:rPr>
             </w:pPr>
             <w:r>
               <w:rPr>
-                <w:color w:val="FF0000"/>
                 <w:lang w:bidi="hu-HU"/>
               </w:rPr>
               <w:t>60</w:t>
@@ -13158,8 +13030,8 @@
       </w:r>
     </w:p>
     <w:sectPr>
-      <w:headerReference w:type="default" r:id="rId25"/>
-      <w:footerReference w:type="default" r:id="rId26"/>
+      <w:headerReference w:type="default" r:id="rId24"/>
+      <w:footerReference w:type="default" r:id="rId25"/>
       <w:pgSz w:w="11906" w:h="16838"/>
       <w:pgMar w:top="1259" w:right="851" w:bottom="1588" w:left="1134" w:header="567" w:footer="567" w:gutter="0"/>
       <w:cols w:space="708"/>
@@ -16298,7 +16170,7 @@
 </file>
 
 <file path=customXml/itemProps1.xml><?xml version="1.0" encoding="utf-8"?>
-<ds:datastoreItem xmlns:ds="http://schemas.openxmlformats.org/officeDocument/2006/customXml" ds:itemID="{CD59026A-88E4-4A3C-9D68-C2E8E2C023B2}">
+<ds:datastoreItem xmlns:ds="http://schemas.openxmlformats.org/officeDocument/2006/customXml" ds:itemID="{5F545721-454A-4C87-B135-8E902E5ED50C}">
   <ds:schemaRefs>
     <ds:schemaRef ds:uri="http://schemas.openxmlformats.org/officeDocument/2006/bibliography"/>
   </ds:schemaRefs>

</xml_diff>

<commit_message>
Deleting unnecessary text from documentation
</commit_message>
<xml_diff>
--- a/doksi/Könyvesbolt_Projektterv_2018.docx
+++ b/doksi/Könyvesbolt_Projektterv_2018.docx
@@ -8099,6 +8099,20 @@
     </w:p>
     <w:p>
       <w:pPr>
+        <w:jc w:val="both"/>
+        <w:rPr>
+          <w:lang w:bidi="hu-HU"/>
+        </w:rPr>
+      </w:pPr>
+      <w:r>
+        <w:rPr>
+          <w:lang w:bidi="hu-HU"/>
+        </w:rPr>
+        <w:t>Főoldal megjelenítése, könyvek kilistázása, könyvadatok megjelenítése.</w:t>
+      </w:r>
+    </w:p>
+    <w:p>
+      <w:pPr>
         <w:pStyle w:val="Cmsor3"/>
         <w:numPr>
           <w:ilvl w:val="2"/>
@@ -8550,14 +8564,7 @@
         <w:rPr>
           <w:lang w:bidi="hu-HU"/>
         </w:rPr>
-        <w:t xml:space="preserve">Ennek a feladatnak az a célja, </w:t>
-      </w:r>
-      <w:proofErr w:type="gramStart"/>
-      <w:r>
-        <w:rPr>
-          <w:lang w:bidi="hu-HU"/>
-        </w:rPr>
-        <w:t>hog</w:t>
+        <w:t>Ennek a feladatnak az a célja, hog</w:t>
       </w:r>
       <w:r>
         <w:rPr>
@@ -8565,24 +8572,13 @@
         </w:rPr>
         <w:t xml:space="preserve">y </w:t>
       </w:r>
-      <w:r>
-        <w:rPr>
-          <w:lang w:bidi="hu-HU"/>
-        </w:rPr>
-        <w:t xml:space="preserve"> </w:t>
-      </w:r>
-      <w:r>
-        <w:rPr>
-          <w:lang w:bidi="hu-HU"/>
-        </w:rPr>
-        <w:t>a</w:t>
-      </w:r>
-      <w:proofErr w:type="gramEnd"/>
-      <w:r>
-        <w:rPr>
-          <w:lang w:bidi="hu-HU"/>
-        </w:rPr>
-        <w:t xml:space="preserve"> projektet felkészítse a második, egyben végső prototípus átadására.</w:t>
+      <w:bookmarkStart w:id="52" w:name="_GoBack"/>
+      <w:bookmarkEnd w:id="52"/>
+      <w:r>
+        <w:rPr>
+          <w:lang w:bidi="hu-HU"/>
+        </w:rPr>
+        <w:t>a projektet felkészítse a második, egyben végső prototípus átadására.</w:t>
       </w:r>
     </w:p>
     <w:p>
@@ -8597,6 +8593,20 @@
           <w:lang w:bidi="hu-HU"/>
         </w:rPr>
         <w:t>Részfeladatai a következők:</w:t>
+      </w:r>
+    </w:p>
+    <w:p>
+      <w:pPr>
+        <w:jc w:val="both"/>
+        <w:rPr>
+          <w:lang w:bidi="hu-HU"/>
+        </w:rPr>
+      </w:pPr>
+      <w:r>
+        <w:rPr>
+          <w:lang w:bidi="hu-HU"/>
+        </w:rPr>
+        <w:t>Felhasználók kezelése, könyvek vásárlása és keresése, számla generálása</w:t>
       </w:r>
     </w:p>
     <w:p>
@@ -8611,8 +8621,8 @@
           <w:lang w:bidi="hu-HU"/>
         </w:rPr>
       </w:pPr>
-      <w:bookmarkStart w:id="52" w:name="_Toc429407099"/>
-      <w:bookmarkEnd w:id="52"/>
+      <w:bookmarkStart w:id="53" w:name="_Toc429407099"/>
+      <w:bookmarkEnd w:id="53"/>
       <w:r>
         <w:rPr>
           <w:lang w:bidi="hu-HU"/>
@@ -8763,8 +8773,8 @@
           <w:lang w:bidi="hu-HU"/>
         </w:rPr>
       </w:pPr>
-      <w:bookmarkStart w:id="53" w:name="_Toc429407100"/>
-      <w:bookmarkEnd w:id="53"/>
+      <w:bookmarkStart w:id="54" w:name="_Toc429407100"/>
+      <w:bookmarkEnd w:id="54"/>
       <w:r>
         <w:rPr>
           <w:lang w:bidi="hu-HU"/>
@@ -8877,8 +8887,8 @@
           <w:lang w:bidi="hu-HU"/>
         </w:rPr>
       </w:pPr>
-      <w:bookmarkStart w:id="54" w:name="_Toc429407101"/>
-      <w:bookmarkEnd w:id="54"/>
+      <w:bookmarkStart w:id="55" w:name="_Toc429407101"/>
+      <w:bookmarkEnd w:id="55"/>
       <w:r>
         <w:rPr>
           <w:lang w:bidi="hu-HU"/>
@@ -8988,8 +8998,8 @@
         </w:numPr>
         <w:jc w:val="both"/>
       </w:pPr>
-      <w:bookmarkStart w:id="55" w:name="_Toc429407102"/>
-      <w:bookmarkEnd w:id="55"/>
+      <w:bookmarkStart w:id="56" w:name="_Toc429407102"/>
+      <w:bookmarkEnd w:id="56"/>
       <w:r>
         <w:t>Bemutató elkészítése és bemutatása</w:t>
       </w:r>
@@ -9061,41 +9071,6 @@
           <w:i/>
           <w:iCs/>
           <w:color w:val="FF0000"/>
-          <w:lang w:bidi="hu-HU"/>
-        </w:rPr>
-      </w:pPr>
-      <w:r>
-        <w:rPr>
-          <w:iCs/>
-          <w:lang w:bidi="hu-HU"/>
-        </w:rPr>
-        <w:t>Erőforrásigény:</w:t>
-      </w:r>
-      <w:r>
-        <w:rPr>
-          <w:lang w:bidi="hu-HU"/>
-        </w:rPr>
-        <w:t xml:space="preserve"> </w:t>
-      </w:r>
-      <w:r>
-        <w:rPr>
-          <w:lang w:bidi="hu-HU"/>
-        </w:rPr>
-        <w:t>1</w:t>
-      </w:r>
-      <w:r>
-        <w:rPr>
-          <w:lang w:bidi="hu-HU"/>
-        </w:rPr>
-        <w:t xml:space="preserve"> személy-hét</w:t>
-      </w:r>
-    </w:p>
-    <w:p>
-      <w:pPr>
-        <w:jc w:val="both"/>
-        <w:rPr>
-          <w:i/>
-          <w:iCs/>
           <w:lang w:bidi="hu-HU"/>
         </w:rPr>
         <w:sectPr>
@@ -9108,6 +9083,31 @@
           <w:docGrid w:linePitch="360" w:charSpace="-2049"/>
         </w:sectPr>
       </w:pPr>
+      <w:r>
+        <w:rPr>
+          <w:iCs/>
+          <w:lang w:bidi="hu-HU"/>
+        </w:rPr>
+        <w:t>Erőforrásigény:</w:t>
+      </w:r>
+      <w:r>
+        <w:rPr>
+          <w:lang w:bidi="hu-HU"/>
+        </w:rPr>
+        <w:t xml:space="preserve"> </w:t>
+      </w:r>
+      <w:r>
+        <w:rPr>
+          <w:lang w:bidi="hu-HU"/>
+        </w:rPr>
+        <w:t>1</w:t>
+      </w:r>
+      <w:r>
+        <w:rPr>
+          <w:lang w:bidi="hu-HU"/>
+        </w:rPr>
+        <w:t xml:space="preserve"> személy-hét</w:t>
+      </w:r>
     </w:p>
     <w:p>
       <w:pPr>
@@ -9116,49 +9116,10 @@
           <w:lang w:bidi="hu-HU"/>
         </w:rPr>
       </w:pPr>
-      <w:bookmarkStart w:id="56" w:name="_Toc429407103"/>
-      <w:bookmarkEnd w:id="56"/>
-      <w:r>
-        <w:rPr>
-          <w:lang w:bidi="hu-HU"/>
-        </w:rPr>
-        <w:lastRenderedPageBreak/>
-        <w:t>Részletes időbeosztás</w:t>
-      </w:r>
-    </w:p>
-    <w:p>
-      <w:pPr>
-        <w:jc w:val="both"/>
-      </w:pPr>
-    </w:p>
-    <w:p>
-      <w:pPr>
-        <w:jc w:val="both"/>
-        <w:rPr>
-          <w:i/>
-          <w:iCs/>
-          <w:lang w:bidi="hu-HU"/>
-        </w:rPr>
-        <w:sectPr>
-          <w:headerReference w:type="default" r:id="rId21"/>
-          <w:footerReference w:type="default" r:id="rId22"/>
-          <w:pgSz w:w="16838" w:h="11906" w:orient="landscape"/>
-          <w:pgMar w:top="1134" w:right="1259" w:bottom="851" w:left="1588" w:header="567" w:footer="567" w:gutter="0"/>
-          <w:cols w:space="708"/>
-          <w:formProt w:val="0"/>
-          <w:docGrid w:linePitch="360" w:charSpace="-2049"/>
-        </w:sectPr>
-      </w:pPr>
-    </w:p>
-    <w:p>
-      <w:pPr>
-        <w:pStyle w:val="Cmsor1"/>
-        <w:rPr>
-          <w:lang w:bidi="hu-HU"/>
-        </w:rPr>
-      </w:pPr>
-      <w:bookmarkStart w:id="57" w:name="_Toc429407104"/>
+      <w:bookmarkStart w:id="57" w:name="_Toc429407103"/>
+      <w:bookmarkStart w:id="58" w:name="_Toc429407104"/>
       <w:bookmarkEnd w:id="57"/>
+      <w:bookmarkEnd w:id="58"/>
       <w:r>
         <w:rPr>
           <w:lang w:bidi="hu-HU"/>
@@ -9179,10 +9140,10 @@
           <w:lang w:bidi="hu-HU"/>
         </w:rPr>
       </w:pPr>
-      <w:bookmarkStart w:id="58" w:name="_Toc429407105"/>
-      <w:bookmarkStart w:id="59" w:name="_Toc303605491"/>
-      <w:bookmarkEnd w:id="58"/>
+      <w:bookmarkStart w:id="59" w:name="_Toc429407105"/>
+      <w:bookmarkStart w:id="60" w:name="_Toc303605491"/>
       <w:bookmarkEnd w:id="59"/>
+      <w:bookmarkEnd w:id="60"/>
       <w:r>
         <w:rPr>
           <w:lang w:bidi="hu-HU"/>
@@ -10445,8 +10406,6 @@
               </w:rPr>
               <w:t>2</w:t>
             </w:r>
-            <w:bookmarkStart w:id="60" w:name="_GoBack"/>
-            <w:bookmarkEnd w:id="60"/>
             <w:r>
               <w:rPr>
                 <w:lang w:bidi="hu-HU"/>
@@ -11183,6 +11142,22 @@
                 <w:lang w:bidi="hu-HU"/>
               </w:rPr>
             </w:pPr>
+            <w:proofErr w:type="spellStart"/>
+            <w:r>
+              <w:rPr>
+                <w:sz w:val="20"/>
+                <w:lang w:bidi="hu-HU"/>
+              </w:rPr>
+              <w:t>Dodony</w:t>
+            </w:r>
+            <w:proofErr w:type="spellEnd"/>
+            <w:r>
+              <w:rPr>
+                <w:sz w:val="20"/>
+                <w:lang w:bidi="hu-HU"/>
+              </w:rPr>
+              <w:t xml:space="preserve"> Róbert</w:t>
+            </w:r>
           </w:p>
         </w:tc>
         <w:tc>
@@ -11330,6 +11305,13 @@
                 <w:lang w:bidi="hu-HU"/>
               </w:rPr>
             </w:pPr>
+            <w:r>
+              <w:rPr>
+                <w:sz w:val="20"/>
+                <w:lang w:bidi="hu-HU"/>
+              </w:rPr>
+              <w:t>Péter Roland</w:t>
+            </w:r>
           </w:p>
         </w:tc>
         <w:tc>
@@ -11486,6 +11468,13 @@
                 <w:lang w:bidi="hu-HU"/>
               </w:rPr>
             </w:pPr>
+            <w:r>
+              <w:rPr>
+                <w:sz w:val="20"/>
+                <w:lang w:bidi="hu-HU"/>
+              </w:rPr>
+              <w:t>Sors Ádám</w:t>
+            </w:r>
           </w:p>
         </w:tc>
         <w:tc>
@@ -11633,6 +11622,22 @@
                 <w:lang w:bidi="hu-HU"/>
               </w:rPr>
             </w:pPr>
+            <w:proofErr w:type="spellStart"/>
+            <w:r>
+              <w:rPr>
+                <w:sz w:val="20"/>
+                <w:lang w:bidi="hu-HU"/>
+              </w:rPr>
+              <w:t>Lőrik</w:t>
+            </w:r>
+            <w:proofErr w:type="spellEnd"/>
+            <w:r>
+              <w:rPr>
+                <w:sz w:val="20"/>
+                <w:lang w:bidi="hu-HU"/>
+              </w:rPr>
+              <w:t xml:space="preserve"> Viktor</w:t>
+            </w:r>
           </w:p>
         </w:tc>
         <w:tc>
@@ -11789,6 +11794,13 @@
                 <w:lang w:bidi="hu-HU"/>
               </w:rPr>
             </w:pPr>
+            <w:r>
+              <w:rPr>
+                <w:sz w:val="20"/>
+                <w:lang w:bidi="hu-HU"/>
+              </w:rPr>
+              <w:t>Tóth Botond</w:t>
+            </w:r>
           </w:p>
         </w:tc>
         <w:tc>
@@ -12020,8 +12032,8 @@
       </w:r>
     </w:p>
     <w:sectPr>
-      <w:headerReference w:type="default" r:id="rId23"/>
-      <w:footerReference w:type="default" r:id="rId24"/>
+      <w:headerReference w:type="default" r:id="rId21"/>
+      <w:footerReference w:type="default" r:id="rId22"/>
       <w:pgSz w:w="11906" w:h="16838"/>
       <w:pgMar w:top="1259" w:right="851" w:bottom="1588" w:left="1134" w:header="567" w:footer="567" w:gutter="0"/>
       <w:cols w:space="708"/>
@@ -12140,16 +12152,6 @@
 </file>
 
 <file path=word/footer2.xml><?xml version="1.0" encoding="utf-8"?>
-<w:ftr xmlns:wpc="http://schemas.microsoft.com/office/word/2010/wordprocessingCanvas" xmlns:cx="http://schemas.microsoft.com/office/drawing/2014/chartex" xmlns:cx1="http://schemas.microsoft.com/office/drawing/2015/9/8/chartex" xmlns:cx2="http://schemas.microsoft.com/office/drawing/2015/10/21/chartex" xmlns:cx3="http://schemas.microsoft.com/office/drawing/2016/5/9/chartex" xmlns:cx4="http://schemas.microsoft.com/office/drawing/2016/5/10/chartex" xmlns:cx5="http://schemas.microsoft.com/office/drawing/2016/5/11/chartex" xmlns:cx6="http://schemas.microsoft.com/office/drawing/2016/5/12/chartex" xmlns:cx7="http://schemas.microsoft.com/office/drawing/2016/5/13/chartex" xmlns:cx8="http://schemas.microsoft.com/office/drawing/2016/5/14/chartex" xmlns:mc="http://schemas.openxmlformats.org/markup-compatibility/2006" xmlns:aink="http://schemas.microsoft.com/office/drawing/2016/ink" xmlns:am3d="http://schemas.microsoft.com/office/drawing/2017/model3d" xmlns:o="urn:schemas-microsoft-com:office:office" xmlns:r="http://schemas.openxmlformats.org/officeDocument/2006/relationships" xmlns:m="http://schemas.openxmlformats.org/officeDocument/2006/math" xmlns:v="urn:schemas-microsoft-com:vml" xmlns:wp14="http://schemas.microsoft.com/office/word/2010/wordprocessingDrawing" xmlns:wp="http://schemas.openxmlformats.org/drawingml/2006/wordprocessingDrawing" xmlns:w10="urn:schemas-microsoft-com:office:word" xmlns:w="http://schemas.openxmlformats.org/wordprocessingml/2006/main" xmlns:w14="http://schemas.microsoft.com/office/word/2010/wordml" xmlns:w15="http://schemas.microsoft.com/office/word/2012/wordml" xmlns:w16cid="http://schemas.microsoft.com/office/word/2016/wordml/cid" xmlns:w16se="http://schemas.microsoft.com/office/word/2015/wordml/symex" xmlns:wpg="http://schemas.microsoft.com/office/word/2010/wordprocessingGroup" xmlns:wpi="http://schemas.microsoft.com/office/word/2010/wordprocessingInk" xmlns:wne="http://schemas.microsoft.com/office/word/2006/wordml" xmlns:wps="http://schemas.microsoft.com/office/word/2010/wordprocessingShape" mc:Ignorable="w14 w15 w16se w16cid wp14">
-  <w:p>
-    <w:pPr>
-      <w:pStyle w:val="llb"/>
-    </w:pPr>
-  </w:p>
-</w:ftr>
-</file>
-
-<file path=word/footer3.xml><?xml version="1.0" encoding="utf-8"?>
 <w:ftr xmlns:wpc="http://schemas.microsoft.com/office/word/2010/wordprocessingCanvas" xmlns:cx="http://schemas.microsoft.com/office/drawing/2014/chartex" xmlns:cx1="http://schemas.microsoft.com/office/drawing/2015/9/8/chartex" xmlns:cx2="http://schemas.microsoft.com/office/drawing/2015/10/21/chartex" xmlns:cx3="http://schemas.microsoft.com/office/drawing/2016/5/9/chartex" xmlns:cx4="http://schemas.microsoft.com/office/drawing/2016/5/10/chartex" xmlns:cx5="http://schemas.microsoft.com/office/drawing/2016/5/11/chartex" xmlns:cx6="http://schemas.microsoft.com/office/drawing/2016/5/12/chartex" xmlns:cx7="http://schemas.microsoft.com/office/drawing/2016/5/13/chartex" xmlns:cx8="http://schemas.microsoft.com/office/drawing/2016/5/14/chartex" xmlns:mc="http://schemas.openxmlformats.org/markup-compatibility/2006" xmlns:aink="http://schemas.microsoft.com/office/drawing/2016/ink" xmlns:am3d="http://schemas.microsoft.com/office/drawing/2017/model3d" xmlns:o="urn:schemas-microsoft-com:office:office" xmlns:r="http://schemas.openxmlformats.org/officeDocument/2006/relationships" xmlns:m="http://schemas.openxmlformats.org/officeDocument/2006/math" xmlns:v="urn:schemas-microsoft-com:vml" xmlns:wp14="http://schemas.microsoft.com/office/word/2010/wordprocessingDrawing" xmlns:wp="http://schemas.openxmlformats.org/drawingml/2006/wordprocessingDrawing" xmlns:w10="urn:schemas-microsoft-com:office:word" xmlns:w="http://schemas.openxmlformats.org/wordprocessingml/2006/main" xmlns:w14="http://schemas.microsoft.com/office/word/2010/wordml" xmlns:w15="http://schemas.microsoft.com/office/word/2012/wordml" xmlns:w16cid="http://schemas.microsoft.com/office/word/2016/wordml/cid" xmlns:w16se="http://schemas.microsoft.com/office/word/2015/wordml/symex" xmlns:wpg="http://schemas.microsoft.com/office/word/2010/wordprocessingGroup" xmlns:wpi="http://schemas.microsoft.com/office/word/2010/wordprocessingInk" xmlns:wne="http://schemas.microsoft.com/office/word/2006/wordml" xmlns:wps="http://schemas.microsoft.com/office/word/2010/wordprocessingShape" mc:Ignorable="w14 w15 w16se w16cid wp14">
   <w:p>
     <w:pPr>
@@ -12402,11 +12404,19 @@
               <w:lang w:val="de-DE"/>
             </w:rPr>
           </w:pPr>
+          <w:proofErr w:type="spellStart"/>
           <w:r>
             <w:rPr>
               <w:lang w:val="de-DE"/>
             </w:rPr>
-            <w:t xml:space="preserve">Dodony </w:t>
+            <w:t>Dodony</w:t>
+          </w:r>
+          <w:proofErr w:type="spellEnd"/>
+          <w:r>
+            <w:rPr>
+              <w:lang w:val="de-DE"/>
+            </w:rPr>
+            <w:t xml:space="preserve"> </w:t>
           </w:r>
           <w:proofErr w:type="spellStart"/>
           <w:r>
@@ -12420,7 +12430,21 @@
             <w:rPr>
               <w:lang w:val="de-DE"/>
             </w:rPr>
-            <w:t xml:space="preserve">, Lőrik Viktor, </w:t>
+            <w:t xml:space="preserve">, </w:t>
+          </w:r>
+          <w:proofErr w:type="spellStart"/>
+          <w:r>
+            <w:rPr>
+              <w:lang w:val="de-DE"/>
+            </w:rPr>
+            <w:t>Lőrik</w:t>
+          </w:r>
+          <w:proofErr w:type="spellEnd"/>
+          <w:r>
+            <w:rPr>
+              <w:lang w:val="de-DE"/>
+            </w:rPr>
+            <w:t xml:space="preserve"> Viktor, </w:t>
           </w:r>
           <w:proofErr w:type="spellStart"/>
           <w:r>
@@ -12462,30 +12486,8 @@
             <w:rPr>
               <w:lang w:val="de-DE"/>
             </w:rPr>
-            <w:t xml:space="preserve">, </w:t>
+            <w:t>, Tóth Botond</w:t>
           </w:r>
-          <w:proofErr w:type="spellStart"/>
-          <w:r>
-            <w:rPr>
-              <w:lang w:val="de-DE"/>
-            </w:rPr>
-            <w:t>Tóth</w:t>
-          </w:r>
-          <w:proofErr w:type="spellEnd"/>
-          <w:r>
-            <w:rPr>
-              <w:lang w:val="de-DE"/>
-            </w:rPr>
-            <w:t xml:space="preserve"> </w:t>
-          </w:r>
-          <w:proofErr w:type="spellStart"/>
-          <w:r>
-            <w:rPr>
-              <w:lang w:val="de-DE"/>
-            </w:rPr>
-            <w:t>Botond</w:t>
-          </w:r>
-          <w:proofErr w:type="spellEnd"/>
         </w:p>
       </w:tc>
       <w:tc>
@@ -12536,16 +12538,6 @@
 </file>
 
 <file path=word/header2.xml><?xml version="1.0" encoding="utf-8"?>
-<w:hdr xmlns:wpc="http://schemas.microsoft.com/office/word/2010/wordprocessingCanvas" xmlns:cx="http://schemas.microsoft.com/office/drawing/2014/chartex" xmlns:cx1="http://schemas.microsoft.com/office/drawing/2015/9/8/chartex" xmlns:cx2="http://schemas.microsoft.com/office/drawing/2015/10/21/chartex" xmlns:cx3="http://schemas.microsoft.com/office/drawing/2016/5/9/chartex" xmlns:cx4="http://schemas.microsoft.com/office/drawing/2016/5/10/chartex" xmlns:cx5="http://schemas.microsoft.com/office/drawing/2016/5/11/chartex" xmlns:cx6="http://schemas.microsoft.com/office/drawing/2016/5/12/chartex" xmlns:cx7="http://schemas.microsoft.com/office/drawing/2016/5/13/chartex" xmlns:cx8="http://schemas.microsoft.com/office/drawing/2016/5/14/chartex" xmlns:mc="http://schemas.openxmlformats.org/markup-compatibility/2006" xmlns:aink="http://schemas.microsoft.com/office/drawing/2016/ink" xmlns:am3d="http://schemas.microsoft.com/office/drawing/2017/model3d" xmlns:o="urn:schemas-microsoft-com:office:office" xmlns:r="http://schemas.openxmlformats.org/officeDocument/2006/relationships" xmlns:m="http://schemas.openxmlformats.org/officeDocument/2006/math" xmlns:v="urn:schemas-microsoft-com:vml" xmlns:wp14="http://schemas.microsoft.com/office/word/2010/wordprocessingDrawing" xmlns:wp="http://schemas.openxmlformats.org/drawingml/2006/wordprocessingDrawing" xmlns:w10="urn:schemas-microsoft-com:office:word" xmlns:w="http://schemas.openxmlformats.org/wordprocessingml/2006/main" xmlns:w14="http://schemas.microsoft.com/office/word/2010/wordml" xmlns:w15="http://schemas.microsoft.com/office/word/2012/wordml" xmlns:w16cid="http://schemas.microsoft.com/office/word/2016/wordml/cid" xmlns:w16se="http://schemas.microsoft.com/office/word/2015/wordml/symex" xmlns:wpg="http://schemas.microsoft.com/office/word/2010/wordprocessingGroup" xmlns:wpi="http://schemas.microsoft.com/office/word/2010/wordprocessingInk" xmlns:wne="http://schemas.microsoft.com/office/word/2006/wordml" xmlns:wps="http://schemas.microsoft.com/office/word/2010/wordprocessingShape" mc:Ignorable="w14 w15 w16se w16cid wp14">
-  <w:p>
-    <w:pPr>
-      <w:pStyle w:val="lfej"/>
-    </w:pPr>
-  </w:p>
-</w:hdr>
-</file>
-
-<file path=word/header3.xml><?xml version="1.0" encoding="utf-8"?>
 <w:hdr xmlns:wpc="http://schemas.microsoft.com/office/word/2010/wordprocessingCanvas" xmlns:cx="http://schemas.microsoft.com/office/drawing/2014/chartex" xmlns:cx1="http://schemas.microsoft.com/office/drawing/2015/9/8/chartex" xmlns:cx2="http://schemas.microsoft.com/office/drawing/2015/10/21/chartex" xmlns:cx3="http://schemas.microsoft.com/office/drawing/2016/5/9/chartex" xmlns:cx4="http://schemas.microsoft.com/office/drawing/2016/5/10/chartex" xmlns:cx5="http://schemas.microsoft.com/office/drawing/2016/5/11/chartex" xmlns:cx6="http://schemas.microsoft.com/office/drawing/2016/5/12/chartex" xmlns:cx7="http://schemas.microsoft.com/office/drawing/2016/5/13/chartex" xmlns:cx8="http://schemas.microsoft.com/office/drawing/2016/5/14/chartex" xmlns:mc="http://schemas.openxmlformats.org/markup-compatibility/2006" xmlns:aink="http://schemas.microsoft.com/office/drawing/2016/ink" xmlns:am3d="http://schemas.microsoft.com/office/drawing/2017/model3d" xmlns:o="urn:schemas-microsoft-com:office:office" xmlns:r="http://schemas.openxmlformats.org/officeDocument/2006/relationships" xmlns:m="http://schemas.openxmlformats.org/officeDocument/2006/math" xmlns:v="urn:schemas-microsoft-com:vml" xmlns:wp14="http://schemas.microsoft.com/office/word/2010/wordprocessingDrawing" xmlns:wp="http://schemas.openxmlformats.org/drawingml/2006/wordprocessingDrawing" xmlns:w10="urn:schemas-microsoft-com:office:word" xmlns:w="http://schemas.openxmlformats.org/wordprocessingml/2006/main" xmlns:w14="http://schemas.microsoft.com/office/word/2010/wordml" xmlns:w15="http://schemas.microsoft.com/office/word/2012/wordml" xmlns:w16cid="http://schemas.microsoft.com/office/word/2016/wordml/cid" xmlns:w16se="http://schemas.microsoft.com/office/word/2015/wordml/symex" xmlns:wpg="http://schemas.microsoft.com/office/word/2010/wordprocessingGroup" xmlns:wpi="http://schemas.microsoft.com/office/word/2010/wordprocessingInk" xmlns:wne="http://schemas.microsoft.com/office/word/2006/wordml" xmlns:wps="http://schemas.microsoft.com/office/word/2010/wordprocessingShape" mc:Ignorable="w14 w15 w16se w16cid wp14">
   <w:p>
     <w:pPr>
@@ -15146,7 +15138,7 @@
 </file>
 
 <file path=customXml/itemProps1.xml><?xml version="1.0" encoding="utf-8"?>
-<ds:datastoreItem xmlns:ds="http://schemas.openxmlformats.org/officeDocument/2006/customXml" ds:itemID="{10324610-D5A4-4A05-AF56-1EBC2CE6B8C0}">
+<ds:datastoreItem xmlns:ds="http://schemas.openxmlformats.org/officeDocument/2006/customXml" ds:itemID="{C9903A6B-C9A9-48A3-9A4F-77D7ED873B40}">
   <ds:schemaRefs>
     <ds:schemaRef ds:uri="http://schemas.openxmlformats.org/officeDocument/2006/bibliography"/>
   </ds:schemaRefs>

</xml_diff>